<commit_message>
Converting Word documents to MarkDown: "Black Boxes Construct Drafts Ideas": Manually checking differences between rendered MarkDown and Word document. Last checks if markup looks ok.
</commit_message>
<xml_diff>
--- a/3. Constructs Drafts/1. Language/3. Code Concepts/10. Black Boxes/2.0. Black Boxes Construct Drafts Ideas.docx
+++ b/3. Constructs Drafts/1. Language/3. Code Concepts/10. Black Boxes/2.0. Black Boxes Construct Drafts Ideas.docx
@@ -1,6 +1,6 @@
 
 <file path=word/document.xml><?xml version="1.0" encoding="utf-8"?>
-<w:document xmlns:wpc="http://schemas.microsoft.com/office/word/2010/wordprocessingCanvas" xmlns:cx="http://schemas.microsoft.com/office/drawing/2014/chartex" xmlns:cx1="http://schemas.microsoft.com/office/drawing/2015/9/8/chartex" xmlns:cx2="http://schemas.microsoft.com/office/drawing/2015/10/21/chartex" xmlns:cx3="http://schemas.microsoft.com/office/drawing/2016/5/9/chartex" xmlns:cx4="http://schemas.microsoft.com/office/drawing/2016/5/10/chartex" xmlns:cx5="http://schemas.microsoft.com/office/drawing/2016/5/11/chartex" xmlns:cx6="http://schemas.microsoft.com/office/drawing/2016/5/12/chartex" xmlns:cx7="http://schemas.microsoft.com/office/drawing/2016/5/13/chartex" xmlns:cx8="http://schemas.microsoft.com/office/drawing/2016/5/14/chartex" xmlns:mc="http://schemas.openxmlformats.org/markup-compatibility/2006" xmlns:aink="http://schemas.microsoft.com/office/drawing/2016/ink" xmlns:am3d="http://schemas.microsoft.com/office/drawing/2017/model3d" xmlns:o="urn:schemas-microsoft-com:office:office" xmlns:r="http://schemas.openxmlformats.org/officeDocument/2006/relationships" xmlns:m="http://schemas.openxmlformats.org/officeDocument/2006/math" xmlns:v="urn:schemas-microsoft-com:vml" xmlns:wp14="http://schemas.microsoft.com/office/word/2010/wordprocessingDrawing" xmlns:wp="http://schemas.openxmlformats.org/drawingml/2006/wordprocessingDrawing" xmlns:w10="urn:schemas-microsoft-com:office:word" xmlns:w="http://schemas.openxmlformats.org/wordprocessingml/2006/main" xmlns:w14="http://schemas.microsoft.com/office/word/2010/wordml" xmlns:w15="http://schemas.microsoft.com/office/word/2012/wordml" xmlns:w16cid="http://schemas.microsoft.com/office/word/2016/wordml/cid" xmlns:w16se="http://schemas.microsoft.com/office/word/2015/wordml/symex" xmlns:wpg="http://schemas.microsoft.com/office/word/2010/wordprocessingGroup" xmlns:wpi="http://schemas.microsoft.com/office/word/2010/wordprocessingInk" xmlns:wne="http://schemas.microsoft.com/office/word/2006/wordml" xmlns:wps="http://schemas.microsoft.com/office/word/2010/wordprocessingShape" mc:Ignorable="w14 w15 w16se w16cid wp14">
+<w:document xmlns:wpc="http://schemas.microsoft.com/office/word/2010/wordprocessingCanvas" xmlns:cx="http://schemas.microsoft.com/office/drawing/2014/chartex" xmlns:cx1="http://schemas.microsoft.com/office/drawing/2015/9/8/chartex" xmlns:cx2="http://schemas.microsoft.com/office/drawing/2015/10/21/chartex" xmlns:cx3="http://schemas.microsoft.com/office/drawing/2016/5/9/chartex" xmlns:cx4="http://schemas.microsoft.com/office/drawing/2016/5/10/chartex" xmlns:cx5="http://schemas.microsoft.com/office/drawing/2016/5/11/chartex" xmlns:cx6="http://schemas.microsoft.com/office/drawing/2016/5/12/chartex" xmlns:cx7="http://schemas.microsoft.com/office/drawing/2016/5/13/chartex" xmlns:cx8="http://schemas.microsoft.com/office/drawing/2016/5/14/chartex" xmlns:mc="http://schemas.openxmlformats.org/markup-compatibility/2006" xmlns:aink="http://schemas.microsoft.com/office/drawing/2016/ink" xmlns:am3d="http://schemas.microsoft.com/office/drawing/2017/model3d" xmlns:o="urn:schemas-microsoft-com:office:office" xmlns:r="http://schemas.openxmlformats.org/officeDocument/2006/relationships" xmlns:m="http://schemas.openxmlformats.org/officeDocument/2006/math" xmlns:v="urn:schemas-microsoft-com:vml" xmlns:wp14="http://schemas.microsoft.com/office/word/2010/wordprocessingDrawing" xmlns:wp="http://schemas.openxmlformats.org/drawingml/2006/wordprocessingDrawing" xmlns:w10="urn:schemas-microsoft-com:office:word" xmlns:w="http://schemas.openxmlformats.org/wordprocessingml/2006/main" xmlns:w14="http://schemas.microsoft.com/office/word/2010/wordml" xmlns:w15="http://schemas.microsoft.com/office/word/2012/wordml" xmlns:w16cex="http://schemas.microsoft.com/office/word/2018/wordml/cex" xmlns:w16cid="http://schemas.microsoft.com/office/word/2016/wordml/cid" xmlns:w16="http://schemas.microsoft.com/office/word/2018/wordml" xmlns:w16se="http://schemas.microsoft.com/office/word/2015/wordml/symex" xmlns:wpg="http://schemas.microsoft.com/office/word/2010/wordprocessingGroup" xmlns:wpi="http://schemas.microsoft.com/office/word/2010/wordprocessingInk" xmlns:wne="http://schemas.microsoft.com/office/word/2006/wordml" xmlns:wps="http://schemas.microsoft.com/office/word/2010/wordprocessingShape" mc:Ignorable="w14 w15 w16se w16cid w16 w16cex wp14">
   <w:background w:color="000000"/>
   <w:body>
     <w:tbl>
@@ -37,7 +37,7 @@
               <w:pStyle w:val="Heading1"/>
             </w:pPr>
             <w:r>
-              <w:t>Circle Language Spec: Black Boxes</w:t>
+              <w:t>Circle Language Construct Drafts | Black Boxes</w:t>
             </w:r>
           </w:p>
         </w:tc>
@@ -205,6 +205,12 @@
     <w:p/>
     <w:p>
       <w:r>
+        <w:t>-----</w:t>
+      </w:r>
+    </w:p>
+    <w:p/>
+    <w:p>
+      <w:r>
         <w:t>Inheritance, Exclusion,</w:t>
       </w:r>
     </w:p>
@@ -239,6 +245,11 @@
       </w:r>
     </w:p>
     <w:p/>
+    <w:p>
+      <w:r>
+        <w:t>-----</w:t>
+      </w:r>
+    </w:p>
     <w:p/>
     <w:p>
       <w:r>
@@ -259,8 +270,9 @@
       <w:r>
         <w:t>Because it is complexity hiding,</w:t>
       </w:r>
-    </w:p>
-    <w:p>
+      <w:r>
+        <w:t xml:space="preserve"> </w:t>
+      </w:r>
       <w:r>
         <w:t>it is blackboxing.</w:t>
       </w:r>
@@ -276,6 +288,11 @@
       </w:r>
     </w:p>
     <w:p/>
+    <w:p>
+      <w:r>
+        <w:t>-----</w:t>
+      </w:r>
+    </w:p>
     <w:p/>
     <w:p>
       <w:r>
@@ -296,8 +313,9 @@
       <w:r>
         <w:t>But it is just access control,</w:t>
       </w:r>
-    </w:p>
-    <w:p>
+      <w:r>
+        <w:t xml:space="preserve"> </w:t>
+      </w:r>
       <w:r>
         <w:t>so it is blackboxing, not inheritance.</w:t>
       </w:r>
@@ -323,31 +341,43 @@
       </w:r>
     </w:p>
     <w:p/>
+    <w:p>
+      <w:r>
+        <w:t>-----</w:t>
+      </w:r>
+    </w:p>
     <w:p/>
     <w:p>
       <w:r>
         <w:t>Exclusion... so a grandparent imposing extra access control onto its grandchildren...</w:t>
       </w:r>
-    </w:p>
-    <w:p>
+      <w:r>
+        <w:t xml:space="preserve"> </w:t>
+      </w:r>
       <w:r>
         <w:t>Another advanced topic to cover at the end.</w:t>
       </w:r>
     </w:p>
     <w:p/>
-    <w:p/>
+    <w:p>
+      <w:r>
+        <w:t>-----</w:t>
+      </w:r>
+    </w:p>
     <w:p/>
     <w:p>
       <w:r>
         <w:t>Gee, Public and Private are already a form of exclusion,</w:t>
       </w:r>
-    </w:p>
-    <w:p>
+      <w:r>
+        <w:t xml:space="preserve"> </w:t>
+      </w:r>
       <w:r>
         <w:t>because the parent object is imposing restrictions to access</w:t>
       </w:r>
-    </w:p>
-    <w:p>
+      <w:r>
+        <w:t xml:space="preserve"> </w:t>
+      </w:r>
       <w:r>
         <w:t>to its sub-objects ( the references it contains. )</w:t>
       </w:r>
@@ -355,6 +385,12 @@
     <w:p/>
     <w:p>
       <w:r>
+        <w:t>-----</w:t>
+      </w:r>
+    </w:p>
+    <w:p/>
+    <w:p>
+      <w:r>
         <w:t>When you make it private, it means that it is only accessible to friends...</w:t>
       </w:r>
     </w:p>
@@ -364,43 +400,55 @@
       </w:r>
     </w:p>
     <w:p/>
+    <w:p>
+      <w:r>
+        <w:t>-----</w:t>
+      </w:r>
+    </w:p>
     <w:p/>
     <w:p>
       <w:r>
         <w:t>Deeper exclusion protects members of sub-objects,</w:t>
       </w:r>
-    </w:p>
-    <w:p>
+      <w:r>
+        <w:t xml:space="preserve"> </w:t>
+      </w:r>
       <w:r>
         <w:t>but how much can those sub-object members be protected, if they might</w:t>
       </w:r>
-    </w:p>
-    <w:p>
+      <w:r>
+        <w:t xml:space="preserve"> </w:t>
+      </w:r>
       <w:r>
         <w:t>also be referenced elsewhere. Somehow they have to be protected from</w:t>
       </w:r>
-    </w:p>
-    <w:p>
+      <w:r>
+        <w:t xml:space="preserve"> </w:t>
+      </w:r>
       <w:r>
         <w:t>being referenced elsewhere... fixed logical residence?</w:t>
       </w:r>
-    </w:p>
-    <w:p>
+      <w:r>
+        <w:t xml:space="preserve"> </w:t>
+      </w:r>
       <w:r>
         <w:t>What if you reference the object from elsewhere?</w:t>
       </w:r>
-    </w:p>
-    <w:p>
+      <w:r>
+        <w:t xml:space="preserve"> </w:t>
+      </w:r>
       <w:r>
         <w:t>Somehow it needs to be controlled, that an object is always referenced</w:t>
       </w:r>
-    </w:p>
-    <w:p>
+      <w:r>
+        <w:t xml:space="preserve"> </w:t>
+      </w:r>
       <w:r>
         <w:t>THROUGH the object that protects it...</w:t>
       </w:r>
-    </w:p>
-    <w:p>
+      <w:r>
+        <w:t xml:space="preserve"> </w:t>
+      </w:r>
       <w:r>
         <w:t>There is a link with user access control here, but I won't go there yet.</w:t>
       </w:r>
@@ -431,68 +479,85 @@
       <w:r>
         <w:t>so where are all these access modifiers stored?</w:t>
       </w:r>
-    </w:p>
-    <w:p>
+      <w:r>
+        <w:t xml:space="preserve"> </w:t>
+      </w:r>
       <w:r>
         <w:t>At first it will only be access modification of a direct reference,</w:t>
       </w:r>
-    </w:p>
-    <w:p>
+      <w:r>
+        <w:t xml:space="preserve"> </w:t>
+      </w:r>
       <w:r>
         <w:t>which is already under control of the parent object.</w:t>
       </w:r>
-    </w:p>
-    <w:p>
+      <w:r>
+        <w:t xml:space="preserve"> </w:t>
+      </w:r>
       <w:r>
         <w:t>But for deeper objects it is different...</w:t>
       </w:r>
-    </w:p>
-    <w:p>
+      <w:r>
+        <w:t xml:space="preserve"> </w:t>
+      </w:r>
       <w:r>
         <w:t>so I am not sure yet... are those deeper objects supposed to</w:t>
       </w:r>
-    </w:p>
-    <w:p>
+      <w:r>
+        <w:t xml:space="preserve"> </w:t>
+      </w:r>
       <w:r>
         <w:t>be exclusively contained by the grandparent object?</w:t>
       </w:r>
-    </w:p>
-    <w:p>
+      <w:r>
+        <w:t xml:space="preserve"> </w:t>
+      </w:r>
       <w:r>
         <w:t>Or can they also be referenced elsewhere,</w:t>
       </w:r>
-    </w:p>
-    <w:p>
+      <w:r>
+        <w:t xml:space="preserve"> </w:t>
+      </w:r>
       <w:r>
         <w:t>so that the grandparent has to remember the grandchild access modification</w:t>
       </w:r>
-    </w:p>
-    <w:p>
+      <w:r>
+        <w:t xml:space="preserve"> </w:t>
+      </w:r>
       <w:r>
         <w:t>settings and not just delegate that to the child, that holds the grandchild?</w:t>
       </w:r>
-    </w:p>
-    <w:p>
+      <w:r>
+        <w:t xml:space="preserve"> </w:t>
+      </w:r>
       <w:r>
         <w:t>I'm not sure.</w:t>
       </w:r>
-    </w:p>
-    <w:p>
+      <w:r>
+        <w:t xml:space="preserve"> </w:t>
+      </w:r>
       <w:r>
         <w:t>Perhaps details like that should be worked out when actually turning</w:t>
       </w:r>
-    </w:p>
-    <w:p>
+      <w:r>
+        <w:t xml:space="preserve"> </w:t>
+      </w:r>
       <w:r>
         <w:t>this language into an actual programming environment...</w:t>
       </w:r>
-    </w:p>
-    <w:p>
+      <w:r>
+        <w:t xml:space="preserve"> </w:t>
+      </w:r>
       <w:r>
         <w:t>and we should keep the focus on the general idea?</w:t>
       </w:r>
     </w:p>
     <w:p/>
+    <w:p>
+      <w:r>
+        <w:t>-----</w:t>
+      </w:r>
+    </w:p>
     <w:p/>
     <w:p>
       <w:pPr>
@@ -512,6 +577,12 @@
     </w:p>
     <w:p/>
     <w:p>
+      <w:r>
+        <w:t>-----</w:t>
+      </w:r>
+    </w:p>
+    <w:p/>
+    <w:p>
       <w:pPr>
         <w:rPr>
           <w:rFonts w:cs="Tahoma"/>
@@ -534,6 +605,11 @@
       </w:r>
     </w:p>
     <w:p/>
+    <w:p>
+      <w:r>
+        <w:t>-----</w:t>
+      </w:r>
+    </w:p>
     <w:p/>
     <w:p>
       <w:r>
@@ -615,8 +691,6 @@
       <w:pPr>
         <w:pStyle w:val="Heading4"/>
       </w:pPr>
-      <w:bookmarkStart w:id="0" w:name="_GoBack"/>
-      <w:bookmarkEnd w:id="0"/>
       <w:r>
         <w:t>Inclusion</w:t>
       </w:r>
@@ -678,6 +752,12 @@
     </w:p>
     <w:p/>
     <w:p>
+      <w:r>
+        <w:t>-----</w:t>
+      </w:r>
+    </w:p>
+    <w:p/>
+    <w:p>
       <w:pPr>
         <w:ind w:left="568"/>
       </w:pPr>
@@ -733,11 +813,23 @@
     </w:p>
     <w:p/>
     <w:p>
+      <w:r>
+        <w:t>-----</w:t>
+      </w:r>
+    </w:p>
+    <w:p/>
+    <w:p>
       <w:pPr>
         <w:ind w:left="812" w:hanging="244"/>
       </w:pPr>
       <w:r>
         <w:t>&gt; 2009-06-27: I am not sure why I would need a child object to restrict the number of levels up it is accessible… why? for protection? Well… I would better resort to use access control for such protections…</w:t>
+      </w:r>
+    </w:p>
+    <w:p/>
+    <w:p>
+      <w:r>
+        <w:t>-----</w:t>
       </w:r>
     </w:p>
     <w:p/>
@@ -1778,7 +1870,27 @@
     <w:p/>
     <w:p>
       <w:r>
-        <w:t>Level limitation can also be applied to deeper exclusion than Public and Protected. So a parent can impose level limitation on a child procedure.</w:t>
+        <w:t xml:space="preserve">Level limitation can also be applied to deeper exclusion than </w:t>
+      </w:r>
+      <w:r>
+        <w:rPr>
+          <w:b/>
+          <w:bCs/>
+        </w:rPr>
+        <w:t>Public</w:t>
+      </w:r>
+      <w:r>
+        <w:t xml:space="preserve"> and </w:t>
+      </w:r>
+      <w:r>
+        <w:rPr>
+          <w:b/>
+          <w:bCs/>
+        </w:rPr>
+        <w:t>Protected</w:t>
+      </w:r>
+      <w:r>
+        <w:t>. So a parent can impose level limitation on a child procedure.</w:t>
       </w:r>
     </w:p>
     <w:p/>
@@ -2223,8 +2335,14 @@
         <w:pStyle w:val="Brainstorm"/>
         <w:ind w:left="852"/>
         <w:jc w:val="left"/>
-      </w:pPr>
-      <w:r>
+        <w:rPr>
+          <w:color w:val="auto"/>
+        </w:rPr>
+      </w:pPr>
+      <w:r>
+        <w:rPr>
+          <w:color w:val="auto"/>
+        </w:rPr>
         <w:t>&lt; Figure out a better diagram notation. &gt;</w:t>
       </w:r>
     </w:p>
@@ -2260,8 +2378,16 @@
       <w:pPr>
         <w:pStyle w:val="Brainstorm"/>
         <w:ind w:left="567"/>
-      </w:pPr>
-      <w:r>
+        <w:rPr>
+          <w:sz w:val="22"/>
+          <w:szCs w:val="28"/>
+        </w:rPr>
+      </w:pPr>
+      <w:r>
+        <w:rPr>
+          <w:sz w:val="22"/>
+          <w:szCs w:val="28"/>
+        </w:rPr>
         <w:t>&lt;Pictures&gt;</w:t>
       </w:r>
     </w:p>
@@ -2899,8 +3025,14 @@
         <w:pStyle w:val="Brainstorm"/>
         <w:ind w:left="569"/>
         <w:jc w:val="left"/>
-      </w:pPr>
-      <w:r>
+        <w:rPr>
+          <w:color w:val="auto"/>
+        </w:rPr>
+      </w:pPr>
+      <w:r>
+        <w:rPr>
+          <w:color w:val="auto"/>
+        </w:rPr>
         <w:t>&lt;Pictures with that? &gt;</w:t>
       </w:r>
     </w:p>
@@ -2914,8 +3046,14 @@
         <w:pStyle w:val="Brainstorm"/>
         <w:ind w:left="569"/>
         <w:jc w:val="left"/>
-      </w:pPr>
-      <w:r>
+        <w:rPr>
+          <w:color w:val="auto"/>
+        </w:rPr>
+      </w:pPr>
+      <w:r>
+        <w:rPr>
+          <w:color w:val="auto"/>
+        </w:rPr>
         <w:t>&lt;‘Globality Up 2’ is too long, because Public Globality Up 1 will be used commonly. Visual Basic’s Friend access modifier is the same as Public Globality Up 1. I might need to invent a specific term for Public Globality Up 1. I won’t use ‘Friend’, because that would conflict with &gt;</w:t>
       </w:r>
     </w:p>
@@ -2949,12 +3087,19 @@
     </w:p>
     <w:p>
       <w:r>
-        <w:t>In professional software development it is a blessing, that you get access to a wealth of objects that provide functionality for you while you do not need to know or see exactly how it works inside. It allows you to focus on the main point of the program,</w:t>
-      </w:r>
-    </w:p>
-    <w:p>
-      <w:r>
-        <w:t>If you know how to properly use them, there is no downside.</w:t>
+        <w:t>In professional software development it is a blessing, that you get access to a wealth of objects that provide functionality for you while you do not need to know or see exactly how it works inside. It allows you to focus on the main point of the program</w:t>
+      </w:r>
+      <w:r>
+        <w:t>.</w:t>
+      </w:r>
+      <w:r>
+        <w:t xml:space="preserve"> </w:t>
+      </w:r>
+      <w:r>
+        <w:t>I</w:t>
+      </w:r>
+      <w:r>
+        <w:t>f you know how to properly use them, there is no downside.</w:t>
       </w:r>
     </w:p>
     <w:p/>
@@ -3039,30 +3184,41 @@
     <w:p/>
     <w:p>
       <w:r>
+        <w:t>-----</w:t>
+      </w:r>
+    </w:p>
+    <w:p/>
+    <w:p>
+      <w:r>
         <w:t>There might be a separation between access controlling Get for Access</w:t>
       </w:r>
-    </w:p>
-    <w:p>
+      <w:r>
+        <w:t xml:space="preserve"> </w:t>
+      </w:r>
       <w:r>
         <w:t>and Get for Copy... but not much more.</w:t>
       </w:r>
-    </w:p>
-    <w:p>
+      <w:r>
+        <w:t xml:space="preserve"> </w:t>
+      </w:r>
       <w:r>
         <w:t>I used to have a difference between Run Time Copy and Design Time Copy,</w:t>
       </w:r>
-    </w:p>
-    <w:p>
+      <w:r>
+        <w:t xml:space="preserve"> </w:t>
+      </w:r>
       <w:r>
         <w:t>but that is bull now, because there is not difference between run time and design time.</w:t>
       </w:r>
-    </w:p>
-    <w:p>
+      <w:r>
+        <w:t xml:space="preserve"> </w:t>
+      </w:r>
       <w:r>
         <w:t>There may be a difference between different types of users: authors and users...</w:t>
       </w:r>
-    </w:p>
-    <w:p>
+      <w:r>
+        <w:t xml:space="preserve"> </w:t>
+      </w:r>
       <w:r>
         <w:t>but that is user access control, which is not covered here.</w:t>
       </w:r>
@@ -3070,6 +3226,12 @@
     <w:p/>
     <w:p>
       <w:r>
+        <w:t>-----</w:t>
+      </w:r>
+    </w:p>
+    <w:p/>
+    <w:p>
+      <w:r>
         <w:t>&lt;There are also situations in which you want to disallow copying an object reference to an argument, but only allow consult of the argument. (that’s access control of system procedures, actually)&gt;</w:t>
       </w:r>
     </w:p>
@@ -3085,13 +3247,15 @@
       <w:r>
         <w:t>What if you want an aspect to be inaccessible to even friend objects.</w:t>
       </w:r>
-    </w:p>
-    <w:p>
+      <w:r>
+        <w:t xml:space="preserve"> </w:t>
+      </w:r>
       <w:r>
         <w:t>Then the only one able to access those aspects is a programmer…</w:t>
       </w:r>
-    </w:p>
-    <w:p>
+      <w:r>
+        <w:t xml:space="preserve"> </w:t>
+      </w:r>
       <w:r>
         <w:t>That is strange… giving nothing in the system access to something, but still the programmer can access it. That is weird.</w:t>
       </w:r>
@@ -3106,12 +3270,12 @@
       <w:pPr>
         <w:pStyle w:val="Heading4"/>
       </w:pPr>
-      <w:bookmarkStart w:id="1" w:name="_Hlk40993491"/>
+      <w:bookmarkStart w:id="0" w:name="_Hlk40993491"/>
       <w:r>
         <w:t>Compared to Traditional Black Boxing</w:t>
       </w:r>
     </w:p>
-    <w:bookmarkEnd w:id="1"/>
+    <w:bookmarkEnd w:id="0"/>
     <w:p>
       <w:r>
         <w:t>I already did compare it too much to other systems, but for a proper explanation it is important to draw that comparison to regular OO. So in that case it is allowed to draw a comparison (it is a rule not to go on and on comparing the new language to other systems…)</w:t>
@@ -3157,6 +3321,12 @@
     <w:p/>
     <w:p>
       <w:r>
+        <w:t>-----</w:t>
+      </w:r>
+    </w:p>
+    <w:p/>
+    <w:p>
+      <w:r>
         <w:t>Public &amp; Private,</w:t>
       </w:r>
     </w:p>
@@ -3168,7 +3338,24 @@
     <w:p/>
     <w:p>
       <w:r>
-        <w:t>Private means on the inside, Public means from the outside.</w:t>
+        <w:rPr>
+          <w:b/>
+          <w:bCs/>
+        </w:rPr>
+        <w:t>Private</w:t>
+      </w:r>
+      <w:r>
+        <w:t xml:space="preserve"> means on the inside, </w:t>
+      </w:r>
+      <w:r>
+        <w:rPr>
+          <w:b/>
+          <w:bCs/>
+        </w:rPr>
+        <w:t>Public</w:t>
+      </w:r>
+      <w:r>
+        <w:t xml:space="preserve"> means from the outside.</w:t>
       </w:r>
     </w:p>
     <w:p/>
@@ -3178,6 +3365,11 @@
       </w:r>
     </w:p>
     <w:p/>
+    <w:p>
+      <w:r>
+        <w:t>-----</w:t>
+      </w:r>
+    </w:p>
     <w:p/>
     <w:p>
       <w:r>
@@ -3224,6 +3416,12 @@
         <w:t>JJ</w:t>
       </w:r>
     </w:p>
+    <w:p/>
+    <w:p>
+      <w:r>
+        <w:t>-----</w:t>
+      </w:r>
+    </w:p>
     <w:p>
       <w:pPr>
         <w:ind w:left="784" w:hanging="217"/>
@@ -3239,13 +3437,15 @@
       <w:r>
         <w:t>Perhaps you could also work out the traditional implementation of public and private.</w:t>
       </w:r>
-    </w:p>
-    <w:p>
+      <w:r>
+        <w:t xml:space="preserve"> </w:t>
+      </w:r>
       <w:r>
         <w:t>In that setting the original notation is usable.</w:t>
       </w:r>
-    </w:p>
-    <w:p>
+      <w:r>
+        <w:t xml:space="preserve"> </w:t>
+      </w:r>
       <w:r>
         <w:t>Now it is all changing. Perhaps it will create clarity if you isolate the original idea.</w:t>
       </w:r>
@@ -3255,40 +3455,51 @@
       <w:r>
         <w:t>It is superseded by the Friendship idea. And later, the Friendship idea will probably</w:t>
       </w:r>
-    </w:p>
-    <w:p>
+      <w:r>
+        <w:t xml:space="preserve"> </w:t>
+      </w:r>
       <w:r>
         <w:t>be superseded by Access Control: public and private and user access control are the same concept.</w:t>
       </w:r>
-    </w:p>
-    <w:p>
+      <w:r>
+        <w:t xml:space="preserve"> </w:t>
+      </w:r>
       <w:r>
         <w:t>But you have to make dues with intermediate solutions. So the traditional idea behind</w:t>
       </w:r>
-    </w:p>
-    <w:p>
+      <w:r>
+        <w:t xml:space="preserve"> </w:t>
+      </w:r>
       <w:r>
         <w:t>Public and Private is also important.... maybe.</w:t>
       </w:r>
     </w:p>
     <w:p/>
+    <w:p>
+      <w:r>
+        <w:t>-----</w:t>
+      </w:r>
+    </w:p>
     <w:p/>
     <w:p>
       <w:r>
         <w:t>The main problem with the original idea about Public and Private,</w:t>
       </w:r>
-    </w:p>
-    <w:p>
+      <w:r>
+        <w:t xml:space="preserve"> </w:t>
+      </w:r>
       <w:r>
         <w:t>is that a programmer does not define a containment structure,</w:t>
       </w:r>
-    </w:p>
-    <w:p>
+      <w:r>
+        <w:t xml:space="preserve"> </w:t>
+      </w:r>
       <w:r>
         <w:t>and there is only a referential structure...</w:t>
       </w:r>
-    </w:p>
-    <w:p>
+      <w:r>
+        <w:t xml:space="preserve"> </w:t>
+      </w:r>
       <w:r>
         <w:t xml:space="preserve">Something contained inside another thing can easily also </w:t>
       </w:r>
@@ -3297,8 +3508,9 @@
       <w:r>
         <w:t>be referenced elsewhere. This counts for methods too,</w:t>
       </w:r>
-    </w:p>
-    <w:p>
+      <w:r>
+        <w:t xml:space="preserve"> </w:t>
+      </w:r>
       <w:r>
         <w:t>so they are not exclusively part of one single object / class.</w:t>
       </w:r>
@@ -3310,13 +3522,19 @@
       </w:r>
     </w:p>
     <w:p/>
+    <w:p>
+      <w:r>
+        <w:t>-----</w:t>
+      </w:r>
+    </w:p>
     <w:p/>
     <w:p>
       <w:r>
         <w:t>Who knows. Maybe the whole idea I have now about the Black Box</w:t>
       </w:r>
-    </w:p>
-    <w:p>
+      <w:r>
+        <w:t xml:space="preserve"> </w:t>
+      </w:r>
       <w:r>
         <w:t>principle will totally change in this project.</w:t>
       </w:r>
@@ -3326,18 +3544,21 @@
       <w:r>
         <w:t>The main problem I still see, is that in the new system, containment</w:t>
       </w:r>
-    </w:p>
-    <w:p>
+      <w:r>
+        <w:t xml:space="preserve"> </w:t>
+      </w:r>
       <w:r>
         <w:t>is not so actively set by programmers anymore, because you</w:t>
       </w:r>
-    </w:p>
-    <w:p>
+      <w:r>
+        <w:t xml:space="preserve"> </w:t>
+      </w:r>
       <w:r>
         <w:t>are mainly working with a referential structure, which makes</w:t>
       </w:r>
-    </w:p>
-    <w:p>
+      <w:r>
+        <w:t xml:space="preserve"> </w:t>
+      </w:r>
       <w:r>
         <w:t>the containment structure more volatile.</w:t>
       </w:r>
@@ -3393,6 +3614,11 @@
       </w:r>
     </w:p>
     <w:p/>
+    <w:p>
+      <w:r>
+        <w:t>-----</w:t>
+      </w:r>
+    </w:p>
     <w:p/>
     <w:p>
       <w:r>
@@ -3472,7 +3698,10 @@
     </w:p>
     <w:p>
       <w:r>
-        <w:t>But I sort of miss the idea. Perhaps you’d want to get it back. This will only be possible, if you do not express access to this members as an access to a member of the argument, but as an access to a member of the parent object. So then instead of referentially displaying a this-argument inside the command, and a command inside the object next to it, you have to display a command in an object and .</w:t>
+        <w:t xml:space="preserve">But I sort of miss the idea. Perhaps you’d want to get it back. This will only be possible, if you do not express access to this members as an access to a member of the argument, but as an access to a member of the parent object. So then instead of referentially displaying a this-argument inside the command, and a command inside the object next to it, you have to display a command in an object and </w:t>
+      </w:r>
+      <w:r>
+        <w:t>…</w:t>
       </w:r>
     </w:p>
     <w:p>
@@ -3526,6 +3755,11 @@
       </w:r>
     </w:p>
     <w:p/>
+    <w:p>
+      <w:r>
+        <w:t>-----</w:t>
+      </w:r>
+    </w:p>
     <w:p/>
     <w:p>
       <w:r>
@@ -3539,6 +3773,12 @@
     </w:p>
     <w:p>
       <w:r>
+        <w:t>-----</w:t>
+      </w:r>
+    </w:p>
+    <w:p/>
+    <w:p>
+      <w:r>
         <w:t>&lt; Perhaps save this for the ‘traditional black boxing’ section: &gt;</w:t>
       </w:r>
     </w:p>
@@ -3553,6 +3793,11 @@
       </w:r>
     </w:p>
     <w:p/>
+    <w:p>
+      <w:r>
+        <w:t>-----</w:t>
+      </w:r>
+    </w:p>
     <w:p/>
     <w:p>
       <w:r>
@@ -3580,6 +3825,11 @@
       </w:r>
     </w:p>
     <w:p/>
+    <w:p>
+      <w:r>
+        <w:t>-----</w:t>
+      </w:r>
+    </w:p>
     <w:p/>
     <w:p>
       <w:r>
@@ -3596,6 +3846,7 @@
         <w:t>2008-09-22</w:t>
       </w:r>
     </w:p>
+    <w:p/>
     <w:p>
       <w:r>
         <w:t>(out of the original document Commands &amp; Classes Loosely Coupled)</w:t>
@@ -3614,7 +3865,7 @@
     </w:p>
     <w:p>
       <w:r>
-        <w:t>This is a richer and more dynamic approach, than object oriented programming languages. You may now think you are loosing control over the system, if a class gets so easily extended with more commands. But you still have control, as will be explained in the Interfaces article group.</w:t>
+        <w:t>This is a richer and more dynamic approach, than object oriented programming languages. You may now think you are losing control over the system, if a class gets so easily extended with more commands. But you still have control, as will be explained in the Interfaces article group.</w:t>
       </w:r>
     </w:p>
     <w:p>
@@ -3705,27 +3956,27 @@
         <w:t>JJ</w:t>
       </w:r>
     </w:p>
-    <w:p/>
     <w:p>
       <w:pPr>
         <w:pStyle w:val="Heading5"/>
+        <w:ind w:left="568"/>
       </w:pPr>
       <w:r>
         <w:t>Brainstorm</w:t>
       </w:r>
     </w:p>
-    <w:p/>
-    <w:p/>
     <w:p>
       <w:r>
         <w:t>In traditional black boxing in object oriented programming an object had commands and each private member of that object was accessible inside that command.</w:t>
       </w:r>
     </w:p>
+    <w:p/>
     <w:p>
       <w:r>
         <w:t>In the new computer language there are the following differences:</w:t>
       </w:r>
     </w:p>
+    <w:p/>
     <w:p>
       <w:pPr>
         <w:ind w:left="852"/>
@@ -3746,6 +3997,11 @@
       <w:pPr>
         <w:ind w:left="568"/>
       </w:pPr>
+    </w:p>
+    <w:p>
+      <w:pPr>
+        <w:ind w:left="568"/>
+      </w:pPr>
       <w:r>
         <w:t xml:space="preserve">The main idea for the solution is </w:t>
       </w:r>
@@ -3782,7 +4038,13 @@
         <w:ind w:left="568"/>
       </w:pPr>
       <w:r>
-        <w:t>If the friend object is a command, then if the command has a reference to that object, from within the command, you can reference anything private inside the friend object. This is analogus to the this-argument of a command. The private contents of an object passed as the this argument can be accessed from within the command. However, in the new computer language a command can have multiple this-arguments: befriended objects.</w:t>
+        <w:t>If the friend object is a command, then if the command has a reference to that object, from within the command, you can reference anything private inside the friend object. This is analog</w:t>
+      </w:r>
+      <w:r>
+        <w:t>o</w:t>
+      </w:r>
+      <w:r>
+        <w:t>us to the this-argument of a command. The private contents of an object passed as the this argument can be accessed from within the command. However, in the new computer language a command can have multiple this-arguments: befriended objects.</w:t>
       </w:r>
     </w:p>
     <w:p>
@@ -3823,6 +4085,11 @@
     </w:p>
     <w:p>
       <w:pPr>
+        <w:ind w:left="568"/>
+      </w:pPr>
+    </w:p>
+    <w:p>
+      <w:pPr>
         <w:ind w:left="852"/>
       </w:pPr>
       <w:r>
@@ -3845,6 +4112,7 @@
         <w:t>- Friend commands of befriended commands</w:t>
       </w:r>
     </w:p>
+    <w:p/>
     <w:p>
       <w:r>
         <w:t>In the first situation an object can reference access the private contents of a command. That sucks from an object oriented programming point of view, because this does not protect the command’s private variables and the command’s procedure definition. But that is just what friends are about: they ARE protectors of an object’s private members. They have full access to it, and take responsibility of it. That is also what class methods do in traditional object oriented programming.</w:t>
@@ -3907,8 +4175,9 @@
       <w:r>
         <w:t>I am not sure what you are supposed to do with getting access to the private members of a command… but in the simple setting it should be possible.</w:t>
       </w:r>
-    </w:p>
-    <w:p>
+      <w:r>
+        <w:t xml:space="preserve"> </w:t>
+      </w:r>
       <w:r>
         <w:t>However, to prevent circular creation of command calls on (indirect) recursive calls, in the commands topic it was decided to only create a command’s private contents, just when it is running. So in that setting there is no point to the situation where a command gets befriended.</w:t>
       </w:r>
@@ -3916,6 +4185,7 @@
     <w:p>
       <w:pPr>
         <w:pStyle w:val="Heading5"/>
+        <w:ind w:left="568"/>
       </w:pPr>
       <w:r>
         <w:t>Other Brainstorm Items</w:t>
@@ -3929,6 +4199,7 @@
     <w:p>
       <w:pPr>
         <w:pStyle w:val="Heading5"/>
+        <w:ind w:left="568"/>
       </w:pPr>
       <w:r>
         <w:t>Using command symbols</w:t>
@@ -3942,6 +4213,12 @@
     <w:p/>
     <w:p>
       <w:r>
+        <w:t>-----</w:t>
+      </w:r>
+    </w:p>
+    <w:p/>
+    <w:p>
+      <w:r>
         <w:t>2009-07-20,</w:t>
       </w:r>
     </w:p>
@@ -3969,6 +4246,13 @@
         <w:t xml:space="preserve"> &gt;</w:t>
       </w:r>
     </w:p>
+    <w:p/>
+    <w:p>
+      <w:r>
+        <w:t>-----</w:t>
+      </w:r>
+    </w:p>
+    <w:p/>
     <w:p>
       <w:r>
         <w:t>&lt; Perhaps these specifics to commands must be separately adressed, completely separately. You also need to introduce access controllling Use As Class / Use As Definition in use with commands. &gt;</w:t>
@@ -3977,7 +4261,13 @@
     <w:p/>
     <w:p>
       <w:r>
-        <w:t xml:space="preserve">&lt; The essence of access controlling the </w:t>
+        <w:t>-----</w:t>
+      </w:r>
+    </w:p>
+    <w:p/>
+    <w:p>
+      <w:r>
+        <w:t xml:space="preserve">The essence of access controlling the </w:t>
       </w:r>
       <w:r>
         <w:rPr>
@@ -4325,7 +4615,7 @@
         <w:t xml:space="preserve">Private </w:t>
       </w:r>
       <w:r>
-        <w:t>for calling. &gt;</w:t>
+        <w:t>for calling.</w:t>
       </w:r>
     </w:p>
     <w:p/>
@@ -4338,28 +4628,31 @@
       <w:pPr>
         <w:pStyle w:val="Heading4"/>
       </w:pPr>
-      <w:bookmarkStart w:id="2" w:name="_Hlk40993665"/>
+      <w:bookmarkStart w:id="1" w:name="_Hlk40993665"/>
       <w:r>
         <w:t>Other Details</w:t>
       </w:r>
-      <w:bookmarkEnd w:id="2"/>
+      <w:bookmarkEnd w:id="1"/>
     </w:p>
     <w:p>
       <w:r>
         <w:t>Friends can always pass a reference to a private object</w:t>
       </w:r>
-    </w:p>
-    <w:p>
+      <w:r>
+        <w:t xml:space="preserve"> </w:t>
+      </w:r>
       <w:r>
         <w:t>after all. Such 'betrayal' by friends is allowed. The friends are</w:t>
       </w:r>
-    </w:p>
-    <w:p>
+      <w:r>
+        <w:t xml:space="preserve"> </w:t>
+      </w:r>
       <w:r>
         <w:t>the protectors. If they choose not to protect, than that's THEIR choice.</w:t>
       </w:r>
-    </w:p>
-    <w:p>
+      <w:r>
+        <w:t xml:space="preserve"> </w:t>
+      </w:r>
       <w:r>
         <w:t>No problem.</w:t>
       </w:r>
@@ -4375,6 +4668,12 @@
     <w:p/>
     <w:p>
       <w:r>
+        <w:t>-----</w:t>
+      </w:r>
+    </w:p>
+    <w:p/>
+    <w:p>
+      <w:r>
         <w:t>Fixed containment,</w:t>
       </w:r>
     </w:p>
@@ -4383,33 +4682,39 @@
       <w:r>
         <w:t>But it is friends that are supposed to be protectors?</w:t>
       </w:r>
-    </w:p>
-    <w:p>
+      <w:r>
+        <w:t xml:space="preserve"> </w:t>
+      </w:r>
       <w:r>
         <w:t>And fixed containment, also makes the container a protector.</w:t>
       </w:r>
-    </w:p>
-    <w:p>
+      <w:r>
+        <w:t xml:space="preserve"> </w:t>
+      </w:r>
       <w:r>
         <w:t>So are those friends as well?</w:t>
       </w:r>
-    </w:p>
-    <w:p>
+      <w:r>
+        <w:t xml:space="preserve"> </w:t>
+      </w:r>
       <w:r>
         <w:t>The protected can only be accessed THROUGH the friend...</w:t>
       </w:r>
-    </w:p>
-    <w:p>
-      <w:r>
-        <w:t>Hmmm... I have diagrams floating around in my head, but I can not hack it yet.</w:t>
-      </w:r>
-    </w:p>
-    <w:p>
+      <w:r>
+        <w:t xml:space="preserve"> </w:t>
+      </w:r>
+      <w:r>
+        <w:t>Hmmm... I have diagrams floating around in my head, but I cannot hack it yet.</w:t>
+      </w:r>
+      <w:r>
+        <w:t xml:space="preserve"> </w:t>
+      </w:r>
       <w:r>
         <w:t>I can't see the class method (methods that are friends of the object)</w:t>
       </w:r>
-    </w:p>
-    <w:p>
+      <w:r>
+        <w:t xml:space="preserve"> </w:t>
+      </w:r>
       <w:r>
         <w:t>as the protector, and the class itself as the protector of its the items it contains.</w:t>
       </w:r>
@@ -4428,6 +4733,12 @@
     </w:p>
     <w:p/>
     <w:p>
+      <w:r>
+        <w:t>-----</w:t>
+      </w:r>
+    </w:p>
+    <w:p/>
+    <w:p>
       <w:pPr>
         <w:ind w:left="568"/>
       </w:pPr>
@@ -4435,6 +4746,12 @@
         <w:t>Detail: mutual reference is required for a friendship to even work.</w:t>
       </w:r>
     </w:p>
+    <w:p/>
+    <w:p>
+      <w:r>
+        <w:t>-----</w:t>
+      </w:r>
+    </w:p>
     <w:p>
       <w:pPr>
         <w:ind w:left="568"/>
@@ -4444,30 +4761,32 @@
       <w:pPr>
         <w:ind w:left="568"/>
       </w:pPr>
+      <w:r>
+        <w:t>Consider the situation:</w:t>
+      </w:r>
     </w:p>
     <w:p>
       <w:pPr>
         <w:ind w:left="568"/>
       </w:pPr>
       <w:r>
-        <w:t>Consider the situation:</w:t>
+        <w:t>access to a selection of private members especially selected for the function.</w:t>
       </w:r>
     </w:p>
     <w:p>
       <w:pPr>
         <w:ind w:left="568"/>
       </w:pPr>
-      <w:r>
-        <w:t>access to a selection of private members especially selected for the function.</w:t>
+    </w:p>
+    <w:p>
+      <w:r>
+        <w:t>-----</w:t>
       </w:r>
     </w:p>
     <w:p>
       <w:pPr>
         <w:ind w:left="568"/>
       </w:pPr>
-      <w:r>
-        <w:tab/>
-      </w:r>
     </w:p>
     <w:p>
       <w:pPr>
@@ -4491,6 +4810,11 @@
       </w:pPr>
     </w:p>
     <w:p>
+      <w:r>
+        <w:t>-----</w:t>
+      </w:r>
+    </w:p>
+    <w:p>
       <w:pPr>
         <w:ind w:left="568"/>
       </w:pPr>
@@ -4541,6 +4865,7 @@
         <w:t>Interesting new system commands:</w:t>
       </w:r>
     </w:p>
+    <w:p/>
     <w:p>
       <w:r>
         <w:t>- Access Modifier Get</w:t>
@@ -4551,6 +4876,7 @@
         <w:t>- Access Modifier Set</w:t>
       </w:r>
     </w:p>
+    <w:p/>
     <w:p>
       <w:r>
         <w:t>So would each system commands have its own system command</w:t>
@@ -4574,6 +4900,7 @@
     <w:p>
       <w:pPr>
         <w:pStyle w:val="Heading5"/>
+        <w:ind w:left="568"/>
       </w:pPr>
       <w:r>
         <w:t>Changing Access Modifiers at Run Time</w:t>
@@ -4639,6 +4966,7 @@
     <w:p>
       <w:pPr>
         <w:pStyle w:val="Heading5"/>
+        <w:ind w:left="568"/>
       </w:pPr>
       <w:r>
         <w:t>Changing ‘can be’ class, interface or object</w:t>
@@ -4653,11 +4981,11 @@
       <w:pPr>
         <w:pStyle w:val="Heading4"/>
       </w:pPr>
-      <w:bookmarkStart w:id="3" w:name="_Hlk40994001"/>
+      <w:bookmarkStart w:id="2" w:name="_Hlk40994001"/>
       <w:r>
         <w:t>Grouped Access Control</w:t>
       </w:r>
-      <w:bookmarkEnd w:id="3"/>
+      <w:bookmarkEnd w:id="2"/>
     </w:p>
     <w:p>
       <w:r>
@@ -4678,99 +5006,195 @@
       <w:pPr>
         <w:pStyle w:val="Heading4"/>
       </w:pPr>
-      <w:bookmarkStart w:id="4" w:name="_Hlk40994178"/>
+      <w:bookmarkStart w:id="3" w:name="_Hlk40994178"/>
       <w:r>
         <w:t>Conditional Access Control</w:t>
       </w:r>
+      <w:bookmarkEnd w:id="3"/>
+    </w:p>
+    <w:p>
+      <w:r>
+        <w:t>Replace the protected keyword by a concept like ‘when being a triangle’:</w:t>
+      </w:r>
+    </w:p>
+    <w:p>
+      <w:r>
+        <w:t>Basically you can optionally totally redefine the access for the case when the type is a used as a triangle.</w:t>
+      </w:r>
+    </w:p>
+    <w:p>
+      <w:pPr>
+        <w:pStyle w:val="Spacing"/>
+      </w:pPr>
+    </w:p>
+    <w:p>
+      <w:r>
+        <w:t>&lt;When being a globality?&gt;</w:t>
+      </w:r>
+    </w:p>
+    <w:p>
+      <w:pPr>
+        <w:pStyle w:val="Spacing"/>
+      </w:pPr>
+    </w:p>
+    <w:p>
+      <w:r>
+        <w:t>Or perhaps even make it as general as ‘conditional access control’: Public if triangle.</w:t>
+      </w:r>
+    </w:p>
+    <w:p>
+      <w:pPr>
+        <w:pStyle w:val="Spacing"/>
+      </w:pPr>
+    </w:p>
+    <w:p>
+      <w:r>
+        <w:t>Or perhaps I am looking too much for systematics behind it.</w:t>
+      </w:r>
+    </w:p>
+    <w:p/>
+    <w:p>
+      <w:r>
+        <w:t>Perhaps the base of Use-As access control should (eventually) be based on conditional access control. But for now it can be limited to the conceptual explanation of the most usable things.</w:t>
+      </w:r>
+    </w:p>
+    <w:p>
+      <w:pPr>
+        <w:pStyle w:val="Heading4"/>
+      </w:pPr>
+      <w:bookmarkStart w:id="4" w:name="_Hlk40994244"/>
+      <w:r>
+        <w:t>Delayed Creation of Object’s Privates</w:t>
+      </w:r>
       <w:bookmarkEnd w:id="4"/>
     </w:p>
     <w:p>
       <w:r>
-        <w:t>Replace the protected keyword by a concept like ‘when being a triangle’:</w:t>
-      </w:r>
-    </w:p>
-    <w:p>
-      <w:r>
-        <w:t>Basically you can optionally totally redefine the access for the case when the type is a used as a triangle.</w:t>
-      </w:r>
-    </w:p>
-    <w:p>
-      <w:pPr>
-        <w:pStyle w:val="Spacing"/>
-      </w:pPr>
-    </w:p>
-    <w:p>
-      <w:r>
-        <w:t>&lt;When being a globality?&gt;</w:t>
-      </w:r>
-    </w:p>
-    <w:p>
-      <w:pPr>
-        <w:pStyle w:val="Spacing"/>
-      </w:pPr>
-    </w:p>
-    <w:p>
-      <w:r>
-        <w:t>Or perhaps even make it as general as ‘conditional access control’: Public if triangle.</w:t>
-      </w:r>
-    </w:p>
-    <w:p>
-      <w:pPr>
-        <w:pStyle w:val="Spacing"/>
-      </w:pPr>
-    </w:p>
-    <w:p>
-      <w:r>
-        <w:t>Or perhaps I am looking too much for systematics behind it.</w:t>
-      </w:r>
-    </w:p>
-    <w:p/>
-    <w:p>
-      <w:r>
-        <w:t>Perhaps the base of Use-As access control should (eventually) be based on conditional access control. But for now it can be limited to the conceptual explanation of the most usable things.</w:t>
+        <w:t>Public &amp; Private,</w:t>
+      </w:r>
+    </w:p>
+    <w:p>
+      <w:r>
+        <w:t>2008-08-16</w:t>
+      </w:r>
+    </w:p>
+    <w:p/>
+    <w:p>
+      <w:r>
+        <w:t>Perhaps for objects, private contents also only need to be created, when one of its friend commands is run.</w:t>
+      </w:r>
+    </w:p>
+    <w:p>
+      <w:r>
+        <w:t xml:space="preserve">&gt; </w:t>
+      </w:r>
+      <w:r>
+        <w:br/>
+        <w:t>But this is such an influential implication, that it needs to be</w:t>
+      </w:r>
+      <w:r>
+        <w:t xml:space="preserve"> </w:t>
+      </w:r>
+      <w:r>
+        <w:t>covered elsewhere. Privates only make sense, when only a selection of commands, can access those privates.</w:t>
+      </w:r>
+      <w:r>
+        <w:t xml:space="preserve"> </w:t>
+      </w:r>
+      <w:r>
+        <w:t>So only when an object’s friend command is executed, the object’s private contents are needed.</w:t>
+      </w:r>
+      <w:r>
+        <w:t xml:space="preserve"> </w:t>
+      </w:r>
+      <w:r>
+        <w:t>But a sub-object’s system commands can also access privates…</w:t>
+      </w:r>
+    </w:p>
+    <w:p/>
+    <w:p>
+      <w:r>
+        <w:t>JJ</w:t>
       </w:r>
     </w:p>
     <w:p>
       <w:pPr>
         <w:pStyle w:val="Heading4"/>
       </w:pPr>
-      <w:bookmarkStart w:id="5" w:name="_Hlk40994244"/>
-      <w:r>
-        <w:t>Delayed Creation of Object’s Privates</w:t>
+      <w:bookmarkStart w:id="5" w:name="_Hlk40994337"/>
+      <w:r>
+        <w:t>Access Symbols And Accesses</w:t>
       </w:r>
       <w:bookmarkEnd w:id="5"/>
     </w:p>
     <w:p>
       <w:r>
-        <w:t>Public &amp; Private,</w:t>
-      </w:r>
-    </w:p>
-    <w:p>
-      <w:r>
-        <w:t>2008-08-16</w:t>
-      </w:r>
-    </w:p>
-    <w:p/>
-    <w:p>
-      <w:r>
-        <w:t>Perhaps for objects, private contents also only need to be created, when one of its friend commands is run.</w:t>
-      </w:r>
-    </w:p>
-    <w:p>
-      <w:r>
-        <w:t xml:space="preserve">&gt; </w:t>
-      </w:r>
-      <w:r>
-        <w:br/>
-        <w:t>But this is such an influential implication, that it needs to be covered elsewhere. Privates only make sense, when only a selection of commands, can access those privates.</w:t>
-      </w:r>
-      <w:r>
-        <w:br/>
-        <w:t>So only when an object’s friend command is executed, the object’s private contents are needed.</w:t>
-      </w:r>
-      <w:r>
-        <w:br/>
-        <w:t>But a sub-object’s system commands can also access privates…</w:t>
+        <w:t>&lt; Just find an appropriate time to mention that each access symbol represents an access, but that it’s also used to denote direction, simply because direction can be read from it &gt;</w:t>
+      </w:r>
+    </w:p>
+    <w:p/>
+    <w:p>
+      <w:r>
+        <w:t>-----</w:t>
+      </w:r>
+    </w:p>
+    <w:p/>
+    <w:p>
+      <w:r>
+        <w:t>2009-06-28</w:t>
+      </w:r>
+    </w:p>
+    <w:p/>
+    <w:p>
+      <w:r>
+        <w:t>It was realized too little, that each line crossing</w:t>
+      </w:r>
+      <w:r>
+        <w:t xml:space="preserve"> </w:t>
+      </w:r>
+      <w:r>
+        <w:t>is an access...</w:t>
+      </w:r>
+    </w:p>
+    <w:p>
+      <w:r>
+        <w:t>but in the automatic containment setting it is not.</w:t>
+      </w:r>
+      <w:r>
+        <w:t xml:space="preserve"> </w:t>
+      </w:r>
+      <w:r>
+        <w:t>The crossings of imaginary reference lines are not accesses.</w:t>
+      </w:r>
+      <w:r>
+        <w:t xml:space="preserve"> </w:t>
+      </w:r>
+      <w:r>
+        <w:t>The crossings of lines going from the imaginary reference to</w:t>
+      </w:r>
+      <w:r>
+        <w:t xml:space="preserve"> </w:t>
+      </w:r>
+      <w:r>
+        <w:t>the logical residence... I am not sure if those are active accesses.</w:t>
+      </w:r>
+      <w:r>
+        <w:t xml:space="preserve"> </w:t>
+      </w:r>
+      <w:r>
+        <w:t>They could be.</w:t>
+      </w:r>
+      <w:r>
+        <w:t xml:space="preserve"> </w:t>
+      </w:r>
+      <w:r>
+        <w:t>But this is more like an implementation detail....</w:t>
+      </w:r>
+      <w:r>
+        <w:t xml:space="preserve"> </w:t>
+      </w:r>
+      <w:r>
+        <w:t>Not important enough.</w:t>
       </w:r>
     </w:p>
     <w:p/>
@@ -4779,153 +5203,95 @@
         <w:t>JJ</w:t>
       </w:r>
     </w:p>
+    <w:p/>
+    <w:p>
+      <w:r>
+        <w:t>-----</w:t>
+      </w:r>
+    </w:p>
+    <w:p/>
+    <w:p>
+      <w:r>
+        <w:t>Maybe it's a good rule to only show access symbols to denote:</w:t>
+      </w:r>
+    </w:p>
+    <w:p/>
+    <w:p>
+      <w:r>
+        <w:t>- Direction</w:t>
+      </w:r>
+    </w:p>
+    <w:p>
+      <w:r>
+        <w:t>- Exclusion of a procedure</w:t>
+      </w:r>
+    </w:p>
+    <w:p>
+      <w:r>
+        <w:t>- Denote explicitly the publicity</w:t>
+      </w:r>
+    </w:p>
+    <w:p/>
+    <w:p>
+      <w:r>
+        <w:t>-----</w:t>
+      </w:r>
+    </w:p>
+    <w:p/>
+    <w:p>
+      <w:r>
+        <w:t>2009-06-28</w:t>
+      </w:r>
+    </w:p>
+    <w:p/>
+    <w:p>
+      <w:r>
+        <w:t>Each line that is crossed is a separate access.</w:t>
+      </w:r>
+      <w:r>
+        <w:t xml:space="preserve"> </w:t>
+      </w:r>
+      <w:r>
+        <w:t>That is probably why I wanted to have those extra ticks in expressing</w:t>
+      </w:r>
+      <w:r>
+        <w:t xml:space="preserve"> </w:t>
+      </w:r>
+      <w:r>
+        <w:t>access modifiers, but access modifiers and actual connections</w:t>
+      </w:r>
+      <w:r>
+        <w:t xml:space="preserve"> </w:t>
+      </w:r>
+      <w:r>
+        <w:t>are two different things. So the syntax of those two things is a different deal.</w:t>
+      </w:r>
+      <w:r>
+        <w:t xml:space="preserve"> </w:t>
+      </w:r>
+      <w:r>
+        <w:t>Whatever</w:t>
+      </w:r>
+    </w:p>
+    <w:p>
+      <w:r>
+        <w:t xml:space="preserve">  </w:t>
+      </w:r>
+    </w:p>
+    <w:p>
+      <w:r>
+        <w:t>JJ</w:t>
+      </w:r>
+    </w:p>
     <w:p>
       <w:pPr>
         <w:pStyle w:val="Heading4"/>
       </w:pPr>
-      <w:bookmarkStart w:id="6" w:name="_Hlk40994337"/>
-      <w:r>
-        <w:t>Access Symbols And Accesses</w:t>
+      <w:bookmarkStart w:id="6" w:name="_Hlk40994445"/>
+      <w:r>
+        <w:t>Access Controller Parts</w:t>
       </w:r>
       <w:bookmarkEnd w:id="6"/>
-    </w:p>
-    <w:p>
-      <w:r>
-        <w:t>&lt; Just find an appropriate time to mention that each access symbol represents an access, but that it’s also used to denote direction, simply because direction can be read from it &gt;</w:t>
-      </w:r>
-    </w:p>
-    <w:p/>
-    <w:p>
-      <w:r>
-        <w:t>2009-06-28</w:t>
-      </w:r>
-    </w:p>
-    <w:p/>
-    <w:p>
-      <w:r>
-        <w:t>It was realized too little, that each line crossing</w:t>
-      </w:r>
-    </w:p>
-    <w:p>
-      <w:r>
-        <w:t>is an access...</w:t>
-      </w:r>
-    </w:p>
-    <w:p/>
-    <w:p>
-      <w:r>
-        <w:t>but in the automatic containment setting it is not.</w:t>
-      </w:r>
-    </w:p>
-    <w:p>
-      <w:r>
-        <w:t>The crossings of imaginary reference lines are not accesses.</w:t>
-      </w:r>
-    </w:p>
-    <w:p>
-      <w:r>
-        <w:t>The crossings of lines going from the imaginary reference to</w:t>
-      </w:r>
-    </w:p>
-    <w:p>
-      <w:r>
-        <w:t>the logical residence... I am not sure if those are active accesses.</w:t>
-      </w:r>
-    </w:p>
-    <w:p>
-      <w:r>
-        <w:t>They could be.</w:t>
-      </w:r>
-    </w:p>
-    <w:p>
-      <w:r>
-        <w:t>But this is more like an implementation detail....</w:t>
-      </w:r>
-    </w:p>
-    <w:p>
-      <w:r>
-        <w:t>Not important enough.</w:t>
-      </w:r>
-    </w:p>
-    <w:p/>
-    <w:p>
-      <w:r>
-        <w:t>JJ</w:t>
-      </w:r>
-    </w:p>
-    <w:p/>
-    <w:p>
-      <w:r>
-        <w:t>Maybe it's a good rule to only show access symbols to denote:</w:t>
-      </w:r>
-    </w:p>
-    <w:p/>
-    <w:p>
-      <w:r>
-        <w:t>- Direction</w:t>
-      </w:r>
-    </w:p>
-    <w:p>
-      <w:r>
-        <w:t>- Exclusion of a procedure</w:t>
-      </w:r>
-    </w:p>
-    <w:p>
-      <w:r>
-        <w:t>- Denote explicitly the publicity</w:t>
-      </w:r>
-    </w:p>
-    <w:p/>
-    <w:p/>
-    <w:p>
-      <w:r>
-        <w:t>2009-06-28</w:t>
-      </w:r>
-    </w:p>
-    <w:p>
-      <w:r>
-        <w:t>- Each line that is crossed is a separate access.</w:t>
-      </w:r>
-    </w:p>
-    <w:p>
-      <w:r>
-        <w:t xml:space="preserve">  That is probably why I wanted to have those extra ticks in expressing</w:t>
-      </w:r>
-    </w:p>
-    <w:p>
-      <w:r>
-        <w:t xml:space="preserve">  access modifiers, but access modifiers and actual connections</w:t>
-      </w:r>
-    </w:p>
-    <w:p>
-      <w:r>
-        <w:t xml:space="preserve">  are two different things. So the syntax of those two things is a different deal.</w:t>
-      </w:r>
-    </w:p>
-    <w:p>
-      <w:r>
-        <w:t xml:space="preserve">  Whatever</w:t>
-      </w:r>
-    </w:p>
-    <w:p>
-      <w:r>
-        <w:t xml:space="preserve">  </w:t>
-      </w:r>
-    </w:p>
-    <w:p>
-      <w:r>
-        <w:t>JJ</w:t>
-      </w:r>
-    </w:p>
-    <w:p>
-      <w:pPr>
-        <w:pStyle w:val="Heading4"/>
-      </w:pPr>
-      <w:bookmarkStart w:id="7" w:name="_Hlk40994445"/>
-      <w:r>
-        <w:t>Access Controller Parts</w:t>
-      </w:r>
-      <w:bookmarkEnd w:id="7"/>
     </w:p>
     <w:p>
       <w:r>
@@ -5026,6 +5392,12 @@
     </w:p>
     <w:p/>
     <w:p>
+      <w:r>
+        <w:t>-----</w:t>
+      </w:r>
+    </w:p>
+    <w:p/>
+    <w:p>
       <w:pPr>
         <w:ind w:left="770" w:hanging="203"/>
       </w:pPr>
@@ -5037,44 +5409,44 @@
       <w:pPr>
         <w:pStyle w:val="Heading4"/>
       </w:pPr>
-      <w:bookmarkStart w:id="8" w:name="_Hlk40994795"/>
+      <w:bookmarkStart w:id="7" w:name="_Hlk40994795"/>
       <w:r>
         <w:t>Uses of Access Controlling System Aspects</w:t>
       </w:r>
+      <w:bookmarkEnd w:id="7"/>
+    </w:p>
+    <w:p>
+      <w:r>
+        <w:t xml:space="preserve">An object symbol’s Object Get procedure must be accessible to make you able to access its sub-object. </w:t>
+      </w:r>
+    </w:p>
+    <w:p>
+      <w:pPr>
+        <w:pStyle w:val="Spacing"/>
+      </w:pPr>
+    </w:p>
+    <w:p>
+      <w:r>
+        <w:t>Exclusion of Set procedures controls who can set a symbol’s lines. Exclusion of Get procedures controls who can get information about lines or who can access the object.</w:t>
+      </w:r>
+    </w:p>
+    <w:p>
+      <w:pPr>
+        <w:ind w:left="852"/>
+      </w:pPr>
+      <w:r>
+        <w:t>&gt; 2009-07-06: Or who can use the object as line source.</w:t>
+      </w:r>
+    </w:p>
+    <w:p>
+      <w:pPr>
+        <w:pStyle w:val="Heading4"/>
+      </w:pPr>
+      <w:bookmarkStart w:id="8" w:name="_Hlk40994877"/>
+      <w:r>
+        <w:t>Other Details</w:t>
+      </w:r>
       <w:bookmarkEnd w:id="8"/>
-    </w:p>
-    <w:p>
-      <w:r>
-        <w:t xml:space="preserve">An object symbol’s Object Get procedure must be accessible to make you able to access its sub-object. </w:t>
-      </w:r>
-    </w:p>
-    <w:p>
-      <w:pPr>
-        <w:pStyle w:val="Spacing"/>
-      </w:pPr>
-    </w:p>
-    <w:p>
-      <w:r>
-        <w:t>Exclusion of Set procedures controls who can set a symbol’s lines. Exclusion of Get procedures controls who can get information about lines or who can access the object.</w:t>
-      </w:r>
-    </w:p>
-    <w:p>
-      <w:pPr>
-        <w:ind w:left="852"/>
-      </w:pPr>
-      <w:r>
-        <w:t>&gt; 2009-07-06: Or who can use the object as line source.</w:t>
-      </w:r>
-    </w:p>
-    <w:p>
-      <w:pPr>
-        <w:pStyle w:val="Heading4"/>
-      </w:pPr>
-      <w:bookmarkStart w:id="9" w:name="_Hlk40994877"/>
-      <w:r>
-        <w:t>Other Details</w:t>
-      </w:r>
-      <w:bookmarkEnd w:id="9"/>
     </w:p>
     <w:p>
       <w:r>
@@ -5094,43 +5466,70 @@
     <w:p/>
     <w:p>
       <w:r>
+        <w:t>-----</w:t>
+      </w:r>
+    </w:p>
+    <w:p/>
+    <w:p>
+      <w:r>
         <w:t>&lt; A procedure’s primary access controller is only made Inaccessible to ‘outcomment’ code. This is a rather small concept. The rest of the use of Inaccessible and Accessible is in exclusion. Therefore, I need to denote in short that this is the only use of the primary access controller. I can basically always speak of access modifiers when talking about Accessible and Inaccessible. I can use the term exclusion in a lot of places where I now use ‘access control’. I also need to put the first section ‘Accessible and Inaccessible’ in the exclusion section. &gt;</w:t>
       </w:r>
     </w:p>
     <w:p/>
     <w:p>
+      <w:r>
+        <w:t>-----</w:t>
+      </w:r>
+    </w:p>
+    <w:p/>
+    <w:p>
       <w:pPr>
         <w:ind w:left="784" w:hanging="217"/>
       </w:pPr>
       <w:r>
         <w:t>&gt; 2009-06-26: I do not even know what I mean by this:</w:t>
       </w:r>
-    </w:p>
-    <w:p>
+      <w:r>
+        <w:t xml:space="preserve"> </w:t>
+      </w:r>
       <w:r>
         <w:t>You will not be able to totally make clear what</w:t>
       </w:r>
-    </w:p>
-    <w:p>
+      <w:r>
+        <w:t xml:space="preserve"> </w:t>
+      </w:r>
       <w:r>
         <w:t>private and friend means in this context,</w:t>
       </w:r>
-    </w:p>
-    <w:p>
+      <w:r>
+        <w:t xml:space="preserve"> </w:t>
+      </w:r>
       <w:r>
         <w:t>but you can just use the term command anyway,</w:t>
       </w:r>
-    </w:p>
-    <w:p>
+      <w:r>
+        <w:t xml:space="preserve"> </w:t>
+      </w:r>
       <w:r>
         <w:t>to make it clear.</w:t>
       </w:r>
     </w:p>
     <w:p/>
+    <w:p>
+      <w:r>
+        <w:t>-----</w:t>
+      </w:r>
+    </w:p>
     <w:p/>
     <w:p>
       <w:r>
         <w:t>&lt; The word access modification can actually be replaced by ‘exclusion’ in many places, but not everywhere by far. &gt;</w:t>
+      </w:r>
+    </w:p>
+    <w:p/>
+    <w:p>
+      <w:r>
+        <w:t>-----</w:t>
       </w:r>
     </w:p>
     <w:p/>
@@ -5244,6 +5643,12 @@
       <w:pPr>
         <w:ind w:left="784" w:hanging="217"/>
       </w:pPr>
+      <w:r>
+        <w:t>----</w:t>
+      </w:r>
+      <w:r>
+        <w:t>-</w:t>
+      </w:r>
     </w:p>
     <w:p/>
     <w:p>
@@ -5281,8 +5686,6 @@
         <w:t xml:space="preserve"> get access.</w:t>
       </w:r>
     </w:p>
-    <w:p/>
-    <w:p/>
     <w:sectPr>
       <w:pgSz w:w="12240" w:h="15840"/>
       <w:pgMar w:top="1440" w:right="1800" w:bottom="1440" w:left="1800" w:header="720" w:footer="720" w:gutter="0"/>
@@ -5294,7 +5697,7 @@
 </file>
 
 <file path=word/numbering.xml><?xml version="1.0" encoding="utf-8"?>
-<w:numbering xmlns:wpc="http://schemas.microsoft.com/office/word/2010/wordprocessingCanvas" xmlns:cx="http://schemas.microsoft.com/office/drawing/2014/chartex" xmlns:cx1="http://schemas.microsoft.com/office/drawing/2015/9/8/chartex" xmlns:cx2="http://schemas.microsoft.com/office/drawing/2015/10/21/chartex" xmlns:cx3="http://schemas.microsoft.com/office/drawing/2016/5/9/chartex" xmlns:cx4="http://schemas.microsoft.com/office/drawing/2016/5/10/chartex" xmlns:cx5="http://schemas.microsoft.com/office/drawing/2016/5/11/chartex" xmlns:cx6="http://schemas.microsoft.com/office/drawing/2016/5/12/chartex" xmlns:cx7="http://schemas.microsoft.com/office/drawing/2016/5/13/chartex" xmlns:cx8="http://schemas.microsoft.com/office/drawing/2016/5/14/chartex" xmlns:mc="http://schemas.openxmlformats.org/markup-compatibility/2006" xmlns:aink="http://schemas.microsoft.com/office/drawing/2016/ink" xmlns:am3d="http://schemas.microsoft.com/office/drawing/2017/model3d" xmlns:o="urn:schemas-microsoft-com:office:office" xmlns:r="http://schemas.openxmlformats.org/officeDocument/2006/relationships" xmlns:m="http://schemas.openxmlformats.org/officeDocument/2006/math" xmlns:v="urn:schemas-microsoft-com:vml" xmlns:wp14="http://schemas.microsoft.com/office/word/2010/wordprocessingDrawing" xmlns:wp="http://schemas.openxmlformats.org/drawingml/2006/wordprocessingDrawing" xmlns:w10="urn:schemas-microsoft-com:office:word" xmlns:w="http://schemas.openxmlformats.org/wordprocessingml/2006/main" xmlns:w14="http://schemas.microsoft.com/office/word/2010/wordml" xmlns:w15="http://schemas.microsoft.com/office/word/2012/wordml" xmlns:w16cid="http://schemas.microsoft.com/office/word/2016/wordml/cid" xmlns:w16se="http://schemas.microsoft.com/office/word/2015/wordml/symex" xmlns:wpg="http://schemas.microsoft.com/office/word/2010/wordprocessingGroup" xmlns:wpi="http://schemas.microsoft.com/office/word/2010/wordprocessingInk" xmlns:wne="http://schemas.microsoft.com/office/word/2006/wordml" xmlns:wps="http://schemas.microsoft.com/office/word/2010/wordprocessingShape" mc:Ignorable="w14 w15 w16se w16cid wp14">
+<w:numbering xmlns:wpc="http://schemas.microsoft.com/office/word/2010/wordprocessingCanvas" xmlns:cx="http://schemas.microsoft.com/office/drawing/2014/chartex" xmlns:cx1="http://schemas.microsoft.com/office/drawing/2015/9/8/chartex" xmlns:cx2="http://schemas.microsoft.com/office/drawing/2015/10/21/chartex" xmlns:cx3="http://schemas.microsoft.com/office/drawing/2016/5/9/chartex" xmlns:cx4="http://schemas.microsoft.com/office/drawing/2016/5/10/chartex" xmlns:cx5="http://schemas.microsoft.com/office/drawing/2016/5/11/chartex" xmlns:cx6="http://schemas.microsoft.com/office/drawing/2016/5/12/chartex" xmlns:cx7="http://schemas.microsoft.com/office/drawing/2016/5/13/chartex" xmlns:cx8="http://schemas.microsoft.com/office/drawing/2016/5/14/chartex" xmlns:mc="http://schemas.openxmlformats.org/markup-compatibility/2006" xmlns:aink="http://schemas.microsoft.com/office/drawing/2016/ink" xmlns:am3d="http://schemas.microsoft.com/office/drawing/2017/model3d" xmlns:o="urn:schemas-microsoft-com:office:office" xmlns:r="http://schemas.openxmlformats.org/officeDocument/2006/relationships" xmlns:m="http://schemas.openxmlformats.org/officeDocument/2006/math" xmlns:v="urn:schemas-microsoft-com:vml" xmlns:wp14="http://schemas.microsoft.com/office/word/2010/wordprocessingDrawing" xmlns:wp="http://schemas.openxmlformats.org/drawingml/2006/wordprocessingDrawing" xmlns:w10="urn:schemas-microsoft-com:office:word" xmlns:w="http://schemas.openxmlformats.org/wordprocessingml/2006/main" xmlns:w14="http://schemas.microsoft.com/office/word/2010/wordml" xmlns:w15="http://schemas.microsoft.com/office/word/2012/wordml" xmlns:w16cex="http://schemas.microsoft.com/office/word/2018/wordml/cex" xmlns:w16cid="http://schemas.microsoft.com/office/word/2016/wordml/cid" xmlns:w16="http://schemas.microsoft.com/office/word/2018/wordml" xmlns:w16se="http://schemas.microsoft.com/office/word/2015/wordml/symex" xmlns:wpg="http://schemas.microsoft.com/office/word/2010/wordprocessingGroup" xmlns:wpi="http://schemas.microsoft.com/office/word/2010/wordprocessingInk" xmlns:wne="http://schemas.microsoft.com/office/word/2006/wordml" xmlns:wps="http://schemas.microsoft.com/office/word/2010/wordprocessingShape" mc:Ignorable="w14 w15 w16se w16cid w16 w16cex wp14">
   <w:abstractNum w:abstractNumId="0" w15:restartNumberingAfterBreak="0">
     <w:nsid w:val="FFFFFF7C"/>
     <w:multiLevelType w:val="singleLevel"/>
@@ -5657,7 +6060,7 @@
 </file>
 
 <file path=word/styles.xml><?xml version="1.0" encoding="utf-8"?>
-<w:styles xmlns:mc="http://schemas.openxmlformats.org/markup-compatibility/2006" xmlns:r="http://schemas.openxmlformats.org/officeDocument/2006/relationships" xmlns:w="http://schemas.openxmlformats.org/wordprocessingml/2006/main" xmlns:w14="http://schemas.microsoft.com/office/word/2010/wordml" xmlns:w15="http://schemas.microsoft.com/office/word/2012/wordml" xmlns:w16cid="http://schemas.microsoft.com/office/word/2016/wordml/cid" xmlns:w16se="http://schemas.microsoft.com/office/word/2015/wordml/symex" mc:Ignorable="w14 w15 w16se w16cid">
+<w:styles xmlns:mc="http://schemas.openxmlformats.org/markup-compatibility/2006" xmlns:r="http://schemas.openxmlformats.org/officeDocument/2006/relationships" xmlns:w="http://schemas.openxmlformats.org/wordprocessingml/2006/main" xmlns:w14="http://schemas.microsoft.com/office/word/2010/wordml" xmlns:w15="http://schemas.microsoft.com/office/word/2012/wordml" xmlns:w16cex="http://schemas.microsoft.com/office/word/2018/wordml/cex" xmlns:w16cid="http://schemas.microsoft.com/office/word/2016/wordml/cid" xmlns:w16="http://schemas.microsoft.com/office/word/2018/wordml" xmlns:w16se="http://schemas.microsoft.com/office/word/2015/wordml/symex" mc:Ignorable="w14 w15 w16se w16cid w16 w16cex">
   <w:docDefaults>
     <w:rPrDefault>
       <w:rPr>
@@ -6048,7 +6451,7 @@
   <w:style w:type="paragraph" w:default="1" w:styleId="Normal">
     <w:name w:val="Normal"/>
     <w:qFormat/>
-    <w:rsid w:val="0096701E"/>
+    <w:rsid w:val="0057011F"/>
     <w:pPr>
       <w:ind w:left="567"/>
     </w:pPr>

</xml_diff>